<commit_message>
add: init section PJ3
</commit_message>
<xml_diff>
--- a/Report/ChiTietPhanCong.docx
+++ b/Report/ChiTietPhanCong.docx
@@ -99,7 +99,6 @@
                 <w:szCs w:val="32"/>
               </w:rPr>
             </w:pPr>
-            <w:proofErr w:type="spellStart"/>
             <w:r>
               <w:rPr>
                 <w:b/>
@@ -109,7 +108,6 @@
               </w:rPr>
               <w:t>Hiếu</w:t>
             </w:r>
-            <w:proofErr w:type="spellEnd"/>
           </w:p>
         </w:tc>
         <w:tc>
@@ -163,6 +161,214 @@
                 <w:szCs w:val="24"/>
               </w:rPr>
             </w:pPr>
+            <w:proofErr w:type="spellStart"/>
+            <w:r>
+              <w:rPr>
+                <w:sz w:val="24"/>
+                <w:szCs w:val="24"/>
+              </w:rPr>
+              <w:t>Làm</w:t>
+            </w:r>
+            <w:proofErr w:type="spellEnd"/>
+            <w:r>
+              <w:rPr>
+                <w:sz w:val="24"/>
+                <w:szCs w:val="24"/>
+              </w:rPr>
+              <w:t xml:space="preserve"> </w:t>
+            </w:r>
+            <w:proofErr w:type="spellStart"/>
+            <w:r>
+              <w:rPr>
+                <w:sz w:val="24"/>
+                <w:szCs w:val="24"/>
+              </w:rPr>
+              <w:t>bài</w:t>
+            </w:r>
+            <w:proofErr w:type="spellEnd"/>
+            <w:r>
+              <w:rPr>
+                <w:sz w:val="24"/>
+                <w:szCs w:val="24"/>
+              </w:rPr>
+              <w:t xml:space="preserve"> </w:t>
+            </w:r>
+            <w:proofErr w:type="spellStart"/>
+            <w:r>
+              <w:rPr>
+                <w:sz w:val="24"/>
+                <w:szCs w:val="24"/>
+              </w:rPr>
+              <w:t>toán</w:t>
+            </w:r>
+            <w:proofErr w:type="spellEnd"/>
+            <w:r>
+              <w:rPr>
+                <w:sz w:val="24"/>
+                <w:szCs w:val="24"/>
+              </w:rPr>
+              <w:t xml:space="preserve"> </w:t>
+            </w:r>
+            <w:proofErr w:type="spellStart"/>
+            <w:r>
+              <w:rPr>
+                <w:sz w:val="24"/>
+                <w:szCs w:val="24"/>
+              </w:rPr>
+              <w:t>về</w:t>
+            </w:r>
+            <w:proofErr w:type="spellEnd"/>
+            <w:r>
+              <w:rPr>
+                <w:sz w:val="24"/>
+                <w:szCs w:val="24"/>
+              </w:rPr>
+              <w:t xml:space="preserve"> </w:t>
+            </w:r>
+            <w:proofErr w:type="spellStart"/>
+            <w:r>
+              <w:rPr>
+                <w:sz w:val="24"/>
+                <w:szCs w:val="24"/>
+              </w:rPr>
+              <w:t>dự</w:t>
+            </w:r>
+            <w:proofErr w:type="spellEnd"/>
+            <w:r>
+              <w:rPr>
+                <w:sz w:val="24"/>
+                <w:szCs w:val="24"/>
+              </w:rPr>
+              <w:t xml:space="preserve"> </w:t>
+            </w:r>
+            <w:proofErr w:type="spellStart"/>
+            <w:r>
+              <w:rPr>
+                <w:sz w:val="24"/>
+                <w:szCs w:val="24"/>
+              </w:rPr>
+              <w:t>đoán</w:t>
+            </w:r>
+            <w:proofErr w:type="spellEnd"/>
+            <w:r>
+              <w:rPr>
+                <w:sz w:val="24"/>
+                <w:szCs w:val="24"/>
+              </w:rPr>
+              <w:t xml:space="preserve"> </w:t>
+            </w:r>
+            <w:proofErr w:type="spellStart"/>
+            <w:r>
+              <w:rPr>
+                <w:sz w:val="24"/>
+                <w:szCs w:val="24"/>
+              </w:rPr>
+              <w:t>giá</w:t>
+            </w:r>
+            <w:proofErr w:type="spellEnd"/>
+            <w:r>
+              <w:rPr>
+                <w:sz w:val="24"/>
+                <w:szCs w:val="24"/>
+              </w:rPr>
+              <w:t xml:space="preserve"> </w:t>
+            </w:r>
+            <w:proofErr w:type="spellStart"/>
+            <w:r>
+              <w:rPr>
+                <w:sz w:val="24"/>
+                <w:szCs w:val="24"/>
+              </w:rPr>
+              <w:t>cả</w:t>
+            </w:r>
+            <w:proofErr w:type="spellEnd"/>
+            <w:r>
+              <w:rPr>
+                <w:sz w:val="24"/>
+                <w:szCs w:val="24"/>
+              </w:rPr>
+              <w:t xml:space="preserve"> </w:t>
+            </w:r>
+            <w:proofErr w:type="spellStart"/>
+            <w:r>
+              <w:rPr>
+                <w:sz w:val="24"/>
+                <w:szCs w:val="24"/>
+              </w:rPr>
+              <w:t>từ</w:t>
+            </w:r>
+            <w:proofErr w:type="spellEnd"/>
+            <w:r>
+              <w:rPr>
+                <w:sz w:val="24"/>
+                <w:szCs w:val="24"/>
+              </w:rPr>
+              <w:t xml:space="preserve"> </w:t>
+            </w:r>
+            <w:proofErr w:type="spellStart"/>
+            <w:r>
+              <w:rPr>
+                <w:sz w:val="24"/>
+                <w:szCs w:val="24"/>
+              </w:rPr>
+              <w:t>và</w:t>
+            </w:r>
+            <w:proofErr w:type="spellEnd"/>
+            <w:r>
+              <w:rPr>
+                <w:sz w:val="24"/>
+                <w:szCs w:val="24"/>
+              </w:rPr>
+              <w:t xml:space="preserve"> </w:t>
+            </w:r>
+            <w:proofErr w:type="spellStart"/>
+            <w:r>
+              <w:rPr>
+                <w:sz w:val="24"/>
+                <w:szCs w:val="24"/>
+              </w:rPr>
+              <w:t>khoảng</w:t>
+            </w:r>
+            <w:proofErr w:type="spellEnd"/>
+            <w:r>
+              <w:rPr>
+                <w:sz w:val="24"/>
+                <w:szCs w:val="24"/>
+              </w:rPr>
+              <w:t xml:space="preserve"> </w:t>
+            </w:r>
+            <w:proofErr w:type="spellStart"/>
+            <w:r>
+              <w:rPr>
+                <w:sz w:val="24"/>
+                <w:szCs w:val="24"/>
+              </w:rPr>
+              <w:t>của</w:t>
+            </w:r>
+            <w:proofErr w:type="spellEnd"/>
+            <w:r>
+              <w:rPr>
+                <w:sz w:val="24"/>
+                <w:szCs w:val="24"/>
+              </w:rPr>
+              <w:t xml:space="preserve"> </w:t>
+            </w:r>
+            <w:proofErr w:type="spellStart"/>
+            <w:r>
+              <w:rPr>
+                <w:sz w:val="24"/>
+                <w:szCs w:val="24"/>
+              </w:rPr>
+              <w:t>các</w:t>
+            </w:r>
+            <w:proofErr w:type="spellEnd"/>
+            <w:r>
+              <w:rPr>
+                <w:sz w:val="24"/>
+                <w:szCs w:val="24"/>
+              </w:rPr>
+              <w:t xml:space="preserve"> quận</w:t>
+            </w:r>
           </w:p>
         </w:tc>
         <w:tc>

</xml_diff>

<commit_message>
Add Long section , Update report
</commit_message>
<xml_diff>
--- a/Report/ChiTietPhanCong.docx
+++ b/Report/ChiTietPhanCong.docx
@@ -7,43 +7,9 @@
         <w:pStyle w:val="Tiu"/>
         <w:jc w:val="center"/>
       </w:pPr>
-      <w:proofErr w:type="spellStart"/>
       <w:r>
-        <w:t>Bảng</w:t>
+        <w:t>Bảng phân công công việc</w:t>
       </w:r>
-      <w:proofErr w:type="spellEnd"/>
-      <w:r>
-        <w:t xml:space="preserve"> </w:t>
-      </w:r>
-      <w:proofErr w:type="spellStart"/>
-      <w:r>
-        <w:t>phân</w:t>
-      </w:r>
-      <w:proofErr w:type="spellEnd"/>
-      <w:r>
-        <w:t xml:space="preserve"> </w:t>
-      </w:r>
-      <w:proofErr w:type="spellStart"/>
-      <w:r>
-        <w:t>công</w:t>
-      </w:r>
-      <w:proofErr w:type="spellEnd"/>
-      <w:r>
-        <w:t xml:space="preserve"> </w:t>
-      </w:r>
-      <w:proofErr w:type="spellStart"/>
-      <w:r>
-        <w:t>công</w:t>
-      </w:r>
-      <w:proofErr w:type="spellEnd"/>
-      <w:r>
-        <w:t xml:space="preserve"> </w:t>
-      </w:r>
-      <w:proofErr w:type="spellStart"/>
-      <w:r>
-        <w:t>việc</w:t>
-      </w:r>
-      <w:proofErr w:type="spellEnd"/>
     </w:p>
     <w:p/>
     <w:tbl>
@@ -72,7 +38,6 @@
                 <w:szCs w:val="32"/>
               </w:rPr>
             </w:pPr>
-            <w:proofErr w:type="spellStart"/>
             <w:r>
               <w:rPr>
                 <w:b/>
@@ -82,7 +47,6 @@
               </w:rPr>
               <w:t>Hằng</w:t>
             </w:r>
-            <w:proofErr w:type="spellEnd"/>
           </w:p>
         </w:tc>
         <w:tc>
@@ -157,217 +121,44 @@
           <w:p>
             <w:pPr>
               <w:rPr>
-                <w:sz w:val="24"/>
-                <w:szCs w:val="24"/>
-              </w:rPr>
-            </w:pPr>
-            <w:proofErr w:type="spellStart"/>
+                <w:b/>
+                <w:bCs/>
+                <w:sz w:val="28"/>
+                <w:szCs w:val="28"/>
+              </w:rPr>
+            </w:pPr>
             <w:r>
               <w:rPr>
-                <w:sz w:val="24"/>
-                <w:szCs w:val="24"/>
-              </w:rPr>
-              <w:t>Làm</w:t>
+                <w:b/>
+                <w:bCs/>
+                <w:sz w:val="28"/>
+                <w:szCs w:val="28"/>
+              </w:rPr>
+              <w:t>Hieu</w:t>
             </w:r>
-            <w:proofErr w:type="spellEnd"/>
             <w:r>
               <w:rPr>
-                <w:sz w:val="24"/>
-                <w:szCs w:val="24"/>
-              </w:rPr>
-              <w:t xml:space="preserve"> </w:t>
+                <w:b/>
+                <w:bCs/>
+                <w:sz w:val="28"/>
+                <w:szCs w:val="28"/>
+              </w:rPr>
+              <w:t xml:space="preserve"> section:</w:t>
             </w:r>
-            <w:proofErr w:type="spellStart"/>
+          </w:p>
+          <w:p>
+            <w:pPr>
+              <w:rPr>
+                <w:sz w:val="24"/>
+                <w:szCs w:val="24"/>
+              </w:rPr>
+            </w:pPr>
             <w:r>
               <w:rPr>
                 <w:sz w:val="24"/>
                 <w:szCs w:val="24"/>
               </w:rPr>
-              <w:t>bài</w:t>
-            </w:r>
-            <w:proofErr w:type="spellEnd"/>
-            <w:r>
-              <w:rPr>
-                <w:sz w:val="24"/>
-                <w:szCs w:val="24"/>
-              </w:rPr>
-              <w:t xml:space="preserve"> </w:t>
-            </w:r>
-            <w:proofErr w:type="spellStart"/>
-            <w:r>
-              <w:rPr>
-                <w:sz w:val="24"/>
-                <w:szCs w:val="24"/>
-              </w:rPr>
-              <w:t>toán</w:t>
-            </w:r>
-            <w:proofErr w:type="spellEnd"/>
-            <w:r>
-              <w:rPr>
-                <w:sz w:val="24"/>
-                <w:szCs w:val="24"/>
-              </w:rPr>
-              <w:t xml:space="preserve"> </w:t>
-            </w:r>
-            <w:proofErr w:type="spellStart"/>
-            <w:r>
-              <w:rPr>
-                <w:sz w:val="24"/>
-                <w:szCs w:val="24"/>
-              </w:rPr>
-              <w:t>về</w:t>
-            </w:r>
-            <w:proofErr w:type="spellEnd"/>
-            <w:r>
-              <w:rPr>
-                <w:sz w:val="24"/>
-                <w:szCs w:val="24"/>
-              </w:rPr>
-              <w:t xml:space="preserve"> </w:t>
-            </w:r>
-            <w:proofErr w:type="spellStart"/>
-            <w:r>
-              <w:rPr>
-                <w:sz w:val="24"/>
-                <w:szCs w:val="24"/>
-              </w:rPr>
-              <w:t>dự</w:t>
-            </w:r>
-            <w:proofErr w:type="spellEnd"/>
-            <w:r>
-              <w:rPr>
-                <w:sz w:val="24"/>
-                <w:szCs w:val="24"/>
-              </w:rPr>
-              <w:t xml:space="preserve"> </w:t>
-            </w:r>
-            <w:proofErr w:type="spellStart"/>
-            <w:r>
-              <w:rPr>
-                <w:sz w:val="24"/>
-                <w:szCs w:val="24"/>
-              </w:rPr>
-              <w:t>đoán</w:t>
-            </w:r>
-            <w:proofErr w:type="spellEnd"/>
-            <w:r>
-              <w:rPr>
-                <w:sz w:val="24"/>
-                <w:szCs w:val="24"/>
-              </w:rPr>
-              <w:t xml:space="preserve"> </w:t>
-            </w:r>
-            <w:proofErr w:type="spellStart"/>
-            <w:r>
-              <w:rPr>
-                <w:sz w:val="24"/>
-                <w:szCs w:val="24"/>
-              </w:rPr>
-              <w:t>giá</w:t>
-            </w:r>
-            <w:proofErr w:type="spellEnd"/>
-            <w:r>
-              <w:rPr>
-                <w:sz w:val="24"/>
-                <w:szCs w:val="24"/>
-              </w:rPr>
-              <w:t xml:space="preserve"> </w:t>
-            </w:r>
-            <w:proofErr w:type="spellStart"/>
-            <w:r>
-              <w:rPr>
-                <w:sz w:val="24"/>
-                <w:szCs w:val="24"/>
-              </w:rPr>
-              <w:t>cả</w:t>
-            </w:r>
-            <w:proofErr w:type="spellEnd"/>
-            <w:r>
-              <w:rPr>
-                <w:sz w:val="24"/>
-                <w:szCs w:val="24"/>
-              </w:rPr>
-              <w:t xml:space="preserve"> </w:t>
-            </w:r>
-            <w:proofErr w:type="spellStart"/>
-            <w:r>
-              <w:rPr>
-                <w:sz w:val="24"/>
-                <w:szCs w:val="24"/>
-              </w:rPr>
-              <w:t>từ</w:t>
-            </w:r>
-            <w:proofErr w:type="spellEnd"/>
-            <w:r>
-              <w:rPr>
-                <w:sz w:val="24"/>
-                <w:szCs w:val="24"/>
-              </w:rPr>
-              <w:t xml:space="preserve"> </w:t>
-            </w:r>
-            <w:proofErr w:type="spellStart"/>
-            <w:r>
-              <w:rPr>
-                <w:sz w:val="24"/>
-                <w:szCs w:val="24"/>
-              </w:rPr>
-              <w:t>và</w:t>
-            </w:r>
-            <w:proofErr w:type="spellEnd"/>
-            <w:r>
-              <w:rPr>
-                <w:sz w:val="24"/>
-                <w:szCs w:val="24"/>
-              </w:rPr>
-              <w:t xml:space="preserve"> </w:t>
-            </w:r>
-            <w:proofErr w:type="spellStart"/>
-            <w:r>
-              <w:rPr>
-                <w:sz w:val="24"/>
-                <w:szCs w:val="24"/>
-              </w:rPr>
-              <w:t>khoảng</w:t>
-            </w:r>
-            <w:proofErr w:type="spellEnd"/>
-            <w:r>
-              <w:rPr>
-                <w:sz w:val="24"/>
-                <w:szCs w:val="24"/>
-              </w:rPr>
-              <w:t xml:space="preserve"> </w:t>
-            </w:r>
-            <w:proofErr w:type="spellStart"/>
-            <w:r>
-              <w:rPr>
-                <w:sz w:val="24"/>
-                <w:szCs w:val="24"/>
-              </w:rPr>
-              <w:t>của</w:t>
-            </w:r>
-            <w:proofErr w:type="spellEnd"/>
-            <w:r>
-              <w:rPr>
-                <w:sz w:val="24"/>
-                <w:szCs w:val="24"/>
-              </w:rPr>
-              <w:t xml:space="preserve"> </w:t>
-            </w:r>
-            <w:proofErr w:type="spellStart"/>
-            <w:r>
-              <w:rPr>
-                <w:sz w:val="24"/>
-                <w:szCs w:val="24"/>
-              </w:rPr>
-              <w:t>các</w:t>
-            </w:r>
-            <w:proofErr w:type="spellEnd"/>
-            <w:r>
-              <w:rPr>
-                <w:sz w:val="24"/>
-                <w:szCs w:val="24"/>
-              </w:rPr>
-              <w:t xml:space="preserve"> quận</w:t>
+              <w:t>Làm bài toán về dự đoán giá cả từ và khoảng của các quận</w:t>
             </w:r>
           </w:p>
         </w:tc>
@@ -382,6 +173,28 @@
                 <w:szCs w:val="24"/>
               </w:rPr>
             </w:pPr>
+            <w:r>
+              <w:rPr>
+                <w:sz w:val="24"/>
+                <w:szCs w:val="24"/>
+              </w:rPr>
+              <w:t>Xây dựng các hàm phụ trợ tính độ lỗi</w:t>
+            </w:r>
+          </w:p>
+          <w:p>
+            <w:pPr>
+              <w:rPr>
+                <w:sz w:val="24"/>
+                <w:szCs w:val="24"/>
+              </w:rPr>
+            </w:pPr>
+            <w:r>
+              <w:rPr>
+                <w:sz w:val="24"/>
+                <w:szCs w:val="24"/>
+              </w:rPr>
+              <w:t>Tiền xử lý dữ liệu</w:t>
+            </w:r>
           </w:p>
         </w:tc>
       </w:tr>
@@ -419,174 +232,66 @@
           <w:p>
             <w:pPr>
               <w:rPr>
-                <w:sz w:val="24"/>
-                <w:szCs w:val="24"/>
-              </w:rPr>
-            </w:pPr>
-          </w:p>
-        </w:tc>
-      </w:tr>
-      <w:tr>
-        <w:tc>
-          <w:tcPr>
-            <w:tcW w:w="3005" w:type="dxa"/>
-          </w:tcPr>
-          <w:p>
-            <w:pPr>
-              <w:rPr>
-                <w:sz w:val="24"/>
-                <w:szCs w:val="24"/>
-              </w:rPr>
-            </w:pPr>
-          </w:p>
-        </w:tc>
-        <w:tc>
-          <w:tcPr>
-            <w:tcW w:w="3005" w:type="dxa"/>
-          </w:tcPr>
-          <w:p>
-            <w:pPr>
-              <w:rPr>
-                <w:sz w:val="24"/>
-                <w:szCs w:val="24"/>
-              </w:rPr>
-            </w:pPr>
-          </w:p>
-        </w:tc>
-        <w:tc>
-          <w:tcPr>
-            <w:tcW w:w="3006" w:type="dxa"/>
-          </w:tcPr>
-          <w:p>
-            <w:pPr>
-              <w:rPr>
-                <w:sz w:val="24"/>
-                <w:szCs w:val="24"/>
-              </w:rPr>
-            </w:pPr>
-          </w:p>
-        </w:tc>
-      </w:tr>
-      <w:tr>
-        <w:tc>
-          <w:tcPr>
-            <w:tcW w:w="3005" w:type="dxa"/>
-          </w:tcPr>
-          <w:p>
-            <w:pPr>
-              <w:rPr>
-                <w:sz w:val="24"/>
-                <w:szCs w:val="24"/>
-              </w:rPr>
-            </w:pPr>
-          </w:p>
-        </w:tc>
-        <w:tc>
-          <w:tcPr>
-            <w:tcW w:w="3005" w:type="dxa"/>
-          </w:tcPr>
-          <w:p>
-            <w:pPr>
-              <w:rPr>
-                <w:sz w:val="24"/>
-                <w:szCs w:val="24"/>
-              </w:rPr>
-            </w:pPr>
-          </w:p>
-        </w:tc>
-        <w:tc>
-          <w:tcPr>
-            <w:tcW w:w="3006" w:type="dxa"/>
-          </w:tcPr>
-          <w:p>
-            <w:pPr>
-              <w:rPr>
-                <w:sz w:val="24"/>
-                <w:szCs w:val="24"/>
-              </w:rPr>
-            </w:pPr>
-          </w:p>
-        </w:tc>
-      </w:tr>
-      <w:tr>
-        <w:tc>
-          <w:tcPr>
-            <w:tcW w:w="3005" w:type="dxa"/>
-          </w:tcPr>
-          <w:p>
-            <w:pPr>
-              <w:rPr>
-                <w:sz w:val="24"/>
-                <w:szCs w:val="24"/>
-              </w:rPr>
-            </w:pPr>
-          </w:p>
-        </w:tc>
-        <w:tc>
-          <w:tcPr>
-            <w:tcW w:w="3005" w:type="dxa"/>
-          </w:tcPr>
-          <w:p>
-            <w:pPr>
-              <w:rPr>
-                <w:sz w:val="24"/>
-                <w:szCs w:val="24"/>
-              </w:rPr>
-            </w:pPr>
-          </w:p>
-        </w:tc>
-        <w:tc>
-          <w:tcPr>
-            <w:tcW w:w="3006" w:type="dxa"/>
-          </w:tcPr>
-          <w:p>
-            <w:pPr>
-              <w:rPr>
-                <w:sz w:val="24"/>
-                <w:szCs w:val="24"/>
-              </w:rPr>
-            </w:pPr>
-          </w:p>
-        </w:tc>
-      </w:tr>
-      <w:tr>
-        <w:tc>
-          <w:tcPr>
-            <w:tcW w:w="3005" w:type="dxa"/>
-          </w:tcPr>
-          <w:p>
-            <w:pPr>
-              <w:rPr>
-                <w:sz w:val="24"/>
-                <w:szCs w:val="24"/>
-              </w:rPr>
-            </w:pPr>
-          </w:p>
-        </w:tc>
-        <w:tc>
-          <w:tcPr>
-            <w:tcW w:w="3005" w:type="dxa"/>
-          </w:tcPr>
-          <w:p>
-            <w:pPr>
-              <w:rPr>
-                <w:sz w:val="24"/>
-                <w:szCs w:val="24"/>
-              </w:rPr>
-            </w:pPr>
-          </w:p>
-        </w:tc>
-        <w:tc>
-          <w:tcPr>
-            <w:tcW w:w="3006" w:type="dxa"/>
-          </w:tcPr>
-          <w:p>
-            <w:pPr>
-              <w:rPr>
-                <w:sz w:val="24"/>
-                <w:szCs w:val="24"/>
-              </w:rPr>
-            </w:pPr>
+                <w:b/>
+                <w:bCs/>
+                <w:sz w:val="28"/>
+                <w:szCs w:val="28"/>
+              </w:rPr>
+            </w:pPr>
+            <w:r>
+              <w:rPr>
+                <w:b/>
+                <w:bCs/>
+                <w:sz w:val="28"/>
+                <w:szCs w:val="28"/>
+              </w:rPr>
+              <w:t>Long section:</w:t>
+            </w:r>
+          </w:p>
+          <w:p>
+            <w:pPr>
+              <w:rPr>
+                <w:sz w:val="24"/>
+                <w:szCs w:val="24"/>
+              </w:rPr>
+            </w:pPr>
+            <w:r>
+              <w:rPr>
+                <w:sz w:val="24"/>
+                <w:szCs w:val="24"/>
+              </w:rPr>
+              <w:t>Bài toán 1: Linear regression</w:t>
+            </w:r>
+          </w:p>
+          <w:p>
+            <w:pPr>
+              <w:rPr>
+                <w:sz w:val="24"/>
+                <w:szCs w:val="24"/>
+              </w:rPr>
+            </w:pPr>
+            <w:r>
+              <w:rPr>
+                <w:sz w:val="24"/>
+                <w:szCs w:val="24"/>
+              </w:rPr>
+              <w:t>Bài toán 2: Logistic regression &amp; Neural network</w:t>
+            </w:r>
+          </w:p>
+          <w:p>
+            <w:pPr>
+              <w:rPr>
+                <w:sz w:val="24"/>
+                <w:szCs w:val="24"/>
+              </w:rPr>
+            </w:pPr>
+            <w:r>
+              <w:rPr>
+                <w:sz w:val="24"/>
+                <w:szCs w:val="24"/>
+              </w:rPr>
+              <w:t>Bài toán 3: Softmax regression &amp; Neural network.</w:t>
+            </w:r>
           </w:p>
         </w:tc>
       </w:tr>

</xml_diff>